<commit_message>
Latest Update April 2024
</commit_message>
<xml_diff>
--- a/CS-100/CS-106/Proposal/Project Description Document.docx
+++ b/CS-100/CS-106/Proposal/Project Description Document.docx
@@ -58,10 +58,13 @@
         <w:pStyle w:val="Title"/>
       </w:pPr>
       <w:r>
-        <w:t>Design Proposal</w:t>
-      </w:r>
-      <w:r>
-        <w:t xml:space="preserve"> – Project Description</w:t>
+        <w:t>Implementation</w:t>
+      </w:r>
+      <w:r>
+        <w:t xml:space="preserve"> </w:t>
+      </w:r>
+      <w:r>
+        <w:t>– Project Description</w:t>
       </w:r>
     </w:p>
     <w:p>
@@ -75,7 +78,10 @@
         <w:jc w:val="both"/>
       </w:pPr>
       <w:r>
-        <w:t>CS106.1</w:t>
+        <w:t>CS106.</w:t>
+      </w:r>
+      <w:r>
+        <w:t>1</w:t>
       </w:r>
     </w:p>
     <w:p>
@@ -4708,23 +4714,7 @@
           <w:rFonts w:eastAsiaTheme="minorEastAsia"/>
           <w:color w:val="303030"/>
         </w:rPr>
-        <w:t>Used to gain a full understanding of how the result will look and feel, completing Lo-Fi sketches and conducting user testing through each stage and change will give us a deeper understanding of what needs to be done and where our initial design ideas fall short. Once Lo-</w:t>
-      </w:r>
-      <w:proofErr w:type="spellStart"/>
-      <w:r>
-        <w:rPr>
-          <w:rFonts w:eastAsiaTheme="minorEastAsia"/>
-          <w:color w:val="303030"/>
-        </w:rPr>
-        <w:t>fi's</w:t>
-      </w:r>
-      <w:proofErr w:type="spellEnd"/>
-      <w:r>
-        <w:rPr>
-          <w:rFonts w:eastAsiaTheme="minorEastAsia"/>
-          <w:color w:val="303030"/>
-        </w:rPr>
-        <w:t xml:space="preserve"> are completed we will work on Hi-fi's and conduct another set of user tests before focusing on the desired elements and functionality we want to incorporate into our design. </w:t>
+        <w:t xml:space="preserve">Used to gain a full understanding of how the result will look and feel, completing Lo-Fi sketches and conducting user testing through each stage and change will give us a deeper understanding of what needs to be done and where our initial design ideas fall short. Once Lo-fi's are completed we will work on Hi-fi's and conduct another set of user tests before focusing on the desired elements and functionality we want to incorporate into our design. </w:t>
       </w:r>
     </w:p>
     <w:p>
@@ -6783,15 +6773,7 @@
         <w:jc w:val="both"/>
       </w:pPr>
       <w:r>
-        <w:t>The agile methodology was launched in 2001 by 17 technologists (</w:t>
-      </w:r>
-      <w:proofErr w:type="spellStart"/>
-      <w:r>
-        <w:t>Sacolick</w:t>
-      </w:r>
-      <w:proofErr w:type="spellEnd"/>
-      <w:r>
-        <w:t>, 2022), with the intent to improve project management. This has since widely replaced the waterfall model and lean model. The agile model was favoured early on as many start-ups work in smaller teams, often meaning they seldom have time to optimize or refactor code in one go, instead focusing on functionality, and iteratively improving quality, documentation, etc (Beck et al., 2001). This meant that products could be developed in shorter development cycles compared to the traditional waterfall approach (Beck et al., 2001).</w:t>
+        <w:t>The agile methodology was launched in 2001 by 17 technologists (Sacolick, 2022), with the intent to improve project management. This has since widely replaced the waterfall model and lean model. The agile model was favoured early on as many start-ups work in smaller teams, often meaning they seldom have time to optimize or refactor code in one go, instead focusing on functionality, and iteratively improving quality, documentation, etc (Beck et al., 2001). This meant that products could be developed in shorter development cycles compared to the traditional waterfall approach (Beck et al., 2001).</w:t>
       </w:r>
     </w:p>
     <w:p/>
@@ -6821,15 +6803,7 @@
         <w:jc w:val="both"/>
       </w:pPr>
       <w:r>
-        <w:t>Product owner (</w:t>
-      </w:r>
-      <w:proofErr w:type="spellStart"/>
-      <w:r>
-        <w:t>Sacolick</w:t>
-      </w:r>
-      <w:proofErr w:type="spellEnd"/>
-      <w:r>
-        <w:t>, 2022) – Acts as link between stakeholders or owners, and the development team, distilling insights, and ideas on the stakeholders’ behalf to shape a product vision.</w:t>
+        <w:t>Product owner (Sacolick, 2022) – Acts as link between stakeholders or owners, and the development team, distilling insights, and ideas on the stakeholders’ behalf to shape a product vision.</w:t>
       </w:r>
     </w:p>
     <w:p>
@@ -6842,23 +6816,7 @@
         <w:jc w:val="both"/>
       </w:pPr>
       <w:r>
-        <w:t>Team lead (</w:t>
-      </w:r>
-      <w:proofErr w:type="spellStart"/>
-      <w:r>
-        <w:t>Sacolick</w:t>
-      </w:r>
-      <w:proofErr w:type="spellEnd"/>
-      <w:r>
-        <w:t>, 2022) - Varying responsibilities, but they usually estimate stories (</w:t>
-      </w:r>
-      <w:proofErr w:type="spellStart"/>
-      <w:r>
-        <w:t>Simplilearn</w:t>
-      </w:r>
-      <w:proofErr w:type="spellEnd"/>
-      <w:r>
-        <w:t>, 2023) (estimated explanations of specific software features), planning implementation details in conjunction with the team, and works with the product owner to agree on architecture and functionality criteria.</w:t>
+        <w:t>Team lead (Sacolick, 2022) - Varying responsibilities, but they usually estimate stories (Simplilearn, 2023) (estimated explanations of specific software features), planning implementation details in conjunction with the team, and works with the product owner to agree on architecture and functionality criteria.</w:t>
       </w:r>
     </w:p>
     <w:p>
@@ -6871,23 +6829,7 @@
         <w:jc w:val="both"/>
       </w:pPr>
       <w:r>
-        <w:t>Scrum master (</w:t>
-      </w:r>
-      <w:proofErr w:type="spellStart"/>
-      <w:r>
-        <w:t>Sacolick</w:t>
-      </w:r>
-      <w:proofErr w:type="spellEnd"/>
-      <w:r>
-        <w:t>, 2022) – Overviewing the agile process, coaching team members to allow them to better work within the structure, showing how to use tools and agile processes, and keeping track of the agile team velocity (</w:t>
-      </w:r>
-      <w:proofErr w:type="spellStart"/>
-      <w:r>
-        <w:t>Sacolick</w:t>
-      </w:r>
-      <w:proofErr w:type="spellEnd"/>
-      <w:r>
-        <w:t>, 2013) (which is determined by the number of stories and story points committed to each agile sprint). Their main responsibility can be described as keeping the team committed to and working within the agile method.</w:t>
+        <w:t>Scrum master (Sacolick, 2022) – Overviewing the agile process, coaching team members to allow them to better work within the structure, showing how to use tools and agile processes, and keeping track of the agile team velocity (Sacolick, 2013) (which is determined by the number of stories and story points committed to each agile sprint). Their main responsibility can be described as keeping the team committed to and working within the agile method.</w:t>
       </w:r>
     </w:p>
     <w:p>
@@ -6900,31 +6842,15 @@
         <w:jc w:val="both"/>
       </w:pPr>
       <w:r>
-        <w:t>Analyst (</w:t>
-      </w:r>
-      <w:proofErr w:type="spellStart"/>
-      <w:r>
-        <w:t>Sacolick</w:t>
-      </w:r>
-      <w:proofErr w:type="spellEnd"/>
-      <w:r>
-        <w:t xml:space="preserve">, 2022) – Usually documents user stories, reviews progress and research findings. </w:t>
-      </w:r>
-    </w:p>
-    <w:p>
-      <w:pPr>
-        <w:jc w:val="both"/>
-      </w:pPr>
-      <w:r>
-        <w:t>These roles can flow into one and another, and it is normal for team members to have multiple roles in small teams. The result of using agile is a flexible approach that gives headroom for errors and issues that arise during development. While agile is a framework to structure a team's workflow, there are different implementations, mainly scrum and Kanban (</w:t>
-      </w:r>
-      <w:proofErr w:type="spellStart"/>
-      <w:r>
-        <w:t>Rehkopf</w:t>
-      </w:r>
-      <w:proofErr w:type="spellEnd"/>
-      <w:r>
-        <w:t>, 2023).</w:t>
+        <w:t xml:space="preserve">Analyst (Sacolick, 2022) – Usually documents user stories, reviews progress and research findings. </w:t>
+      </w:r>
+    </w:p>
+    <w:p>
+      <w:pPr>
+        <w:jc w:val="both"/>
+      </w:pPr>
+      <w:r>
+        <w:t>These roles can flow into one and another, and it is normal for team members to have multiple roles in small teams. The result of using agile is a flexible approach that gives headroom for errors and issues that arise during development. While agile is a framework to structure a team's workflow, there are different implementations, mainly scrum and Kanban (Rehkopf, 2023).</w:t>
       </w:r>
     </w:p>
     <w:p>
@@ -7188,23 +7114,7 @@
         <w:jc w:val="both"/>
       </w:pPr>
       <w:r>
-        <w:t>Scrum relies on organizing work in sprints, which normally last one to two weeks (</w:t>
-      </w:r>
-      <w:proofErr w:type="spellStart"/>
-      <w:r>
-        <w:t>Rehkopf</w:t>
-      </w:r>
-      <w:proofErr w:type="spellEnd"/>
-      <w:r>
-        <w:t>, 2023). Scrum consists of regular meetings (also called scrum ceremonies or scrum rituals), where the teams can plan sprints, discuss daily goals, escalate issues, and occasionally demo progress to keep the product owner updated on the project status (</w:t>
-      </w:r>
-      <w:proofErr w:type="spellStart"/>
-      <w:r>
-        <w:t>Rehkopf</w:t>
-      </w:r>
-      <w:proofErr w:type="spellEnd"/>
-      <w:r>
-        <w:t>, 2023). Kanban</w:t>
+        <w:t>Scrum relies on organizing work in sprints, which normally last one to two weeks (Rehkopf, 2023). Scrum consists of regular meetings (also called scrum ceremonies or scrum rituals), where the teams can plan sprints, discuss daily goals, escalate issues, and occasionally demo progress to keep the product owner updated on the project status (Rehkopf, 2023). Kanban</w:t>
       </w:r>
     </w:p>
     <w:p>
@@ -7452,23 +7362,7 @@
         </w:drawing>
       </w:r>
       <w:r>
-        <w:t>Kanban is a simple implementation and quite simple to explain, as it is a fan-in and fan-out process (Intel Corporation, 2017), consisting of funnelling stories in the workflow until they are finished (</w:t>
-      </w:r>
-      <w:proofErr w:type="spellStart"/>
-      <w:r>
-        <w:t>Sacolick</w:t>
-      </w:r>
-      <w:proofErr w:type="spellEnd"/>
-      <w:r>
-        <w:t>, 2022). This limits the number of tasks assigned to team members at any given time, thus in theory maximizing output since team members will focus on finishing two task instead of focusing on multiple stories at the same time (</w:t>
-      </w:r>
-      <w:proofErr w:type="spellStart"/>
-      <w:r>
-        <w:t>Radigan</w:t>
-      </w:r>
-      <w:proofErr w:type="spellEnd"/>
-      <w:r>
-        <w:t>, 2023).</w:t>
+        <w:t>Kanban is a simple implementation and quite simple to explain, as it is a fan-in and fan-out process (Intel Corporation, 2017), consisting of funnelling stories in the workflow until they are finished (Sacolick, 2022). This limits the number of tasks assigned to team members at any given time, thus in theory maximizing output since team members will focus on finishing two task instead of focusing on multiple stories at the same time (Radigan, 2023).</w:t>
       </w:r>
       <w:r>
         <w:t xml:space="preserve"> </w:t>
@@ -7732,47 +7626,7 @@
         </mc:AlternateContent>
       </w:r>
       <w:r>
-        <w:t>Lean Software Development (LSD) is an alteration of the lean philosophy, which has its roots in the manufacturing lean philosophy, which was created by Toyota in the 1940-1950's to minimize waste as a response to the weakened post-war economy (Womack &amp; Lean Enterprise Institute, 2023). LSD at its core works by identifying the value clients are seeking and minimizing steps that are not strictly required to achieve this value (</w:t>
-      </w:r>
-      <w:proofErr w:type="spellStart"/>
-      <w:r>
-        <w:t>Lutkevich</w:t>
-      </w:r>
-      <w:proofErr w:type="spellEnd"/>
-      <w:r>
-        <w:t xml:space="preserve"> &amp; Silverthorne, 2021). For LSD to work efficiently it requires strong documentation, to allow identifying of waste in each iteration (</w:t>
-      </w:r>
-      <w:proofErr w:type="spellStart"/>
-      <w:r>
-        <w:t>ProductPlan</w:t>
-      </w:r>
-      <w:proofErr w:type="spellEnd"/>
-      <w:r>
-        <w:t>, 2021). Examples of waste can be bureaucratic processes, excessive tasks, unnecessary features, and so on (</w:t>
-      </w:r>
-      <w:proofErr w:type="spellStart"/>
-      <w:r>
-        <w:t>Lutkevich</w:t>
-      </w:r>
-      <w:proofErr w:type="spellEnd"/>
-      <w:r>
-        <w:t xml:space="preserve"> &amp; Silverthorne, 2021). When using LSD, it is desirable to delay committing to irreversible decisions, for as long as possible (</w:t>
-      </w:r>
-      <w:proofErr w:type="spellStart"/>
-      <w:r>
-        <w:t>Lutkevich</w:t>
-      </w:r>
-      <w:proofErr w:type="spellEnd"/>
-      <w:r>
-        <w:t xml:space="preserve"> &amp; Silverthorne, 2021). This means that developers can test different options, learn what works and what clients wants, as well as seeing how the market develops during the development cycle. This means developers can implement functionality as late as possible to avoid having to rework entire systems (</w:t>
-      </w:r>
-      <w:proofErr w:type="spellStart"/>
-      <w:r>
-        <w:t>Lutkevich</w:t>
-      </w:r>
-      <w:proofErr w:type="spellEnd"/>
-      <w:r>
-        <w:t xml:space="preserve"> &amp; Silverthorne, 2021).</w:t>
+        <w:t>Lean Software Development (LSD) is an alteration of the lean philosophy, which has its roots in the manufacturing lean philosophy, which was created by Toyota in the 1940-1950's to minimize waste as a response to the weakened post-war economy (Womack &amp; Lean Enterprise Institute, 2023). LSD at its core works by identifying the value clients are seeking and minimizing steps that are not strictly required to achieve this value (Lutkevich &amp; Silverthorne, 2021). For LSD to work efficiently it requires strong documentation, to allow identifying of waste in each iteration (ProductPlan, 2021). Examples of waste can be bureaucratic processes, excessive tasks, unnecessary features, and so on (Lutkevich &amp; Silverthorne, 2021). When using LSD, it is desirable to delay committing to irreversible decisions, for as long as possible (Lutkevich &amp; Silverthorne, 2021). This means that developers can test different options, learn what works and what clients wants, as well as seeing how the market develops during the development cycle. This means developers can implement functionality as late as possible to avoid having to rework entire systems (Lutkevich &amp; Silverthorne, 2021).</w:t>
       </w:r>
     </w:p>
     <w:p>
@@ -8089,15 +7943,7 @@
         <w:jc w:val="both"/>
       </w:pPr>
       <w:r>
-        <w:t>The waterfall model builds on a clear step-by-step process, and thus heavily relies on clear and known specifications and requirements ahead of development (</w:t>
-      </w:r>
-      <w:proofErr w:type="spellStart"/>
-      <w:r>
-        <w:t>Hoory</w:t>
-      </w:r>
-      <w:proofErr w:type="spellEnd"/>
-      <w:r>
-        <w:t>, 2022). This structure of defining a plan before development means there are little to no supervision needed of the plan along the way, which may work for smaller projects in small teams, but it leaves little overhead for issues that may arise. It may be considered the easiest approach from a planning perspective, which is the main draw of this model.</w:t>
+        <w:t>The waterfall model builds on a clear step-by-step process, and thus heavily relies on clear and known specifications and requirements ahead of development (Hoory, 2022). This structure of defining a plan before development means there are little to no supervision needed of the plan along the way, which may work for smaller projects in small teams, but it leaves little overhead for issues that may arise. It may be considered the easiest approach from a planning perspective, which is the main draw of this model.</w:t>
       </w:r>
     </w:p>
     <w:p>
@@ -8368,23 +8214,7 @@
         </w:drawing>
       </w:r>
       <w:r>
-        <w:t>Conceived in the 1980’s, Rapid Application Development (RAD), is a well-established software process model (</w:t>
-      </w:r>
-      <w:proofErr w:type="spellStart"/>
-      <w:r>
-        <w:t>Kissflow</w:t>
-      </w:r>
-      <w:proofErr w:type="spellEnd"/>
-      <w:r>
-        <w:t>, 2023). It was created as many other project management models are built on manufacturing where a team works with finite resources, whereas in software engineering it is not confined to the same restraints (</w:t>
-      </w:r>
-      <w:proofErr w:type="spellStart"/>
-      <w:r>
-        <w:t>Kissflow</w:t>
-      </w:r>
-      <w:proofErr w:type="spellEnd"/>
-      <w:r>
-        <w:t>, 2023). It meant that applications could be developed in drastically short times and with high flexibility, compared to other approaches such as the waterfall model.</w:t>
+        <w:t>Conceived in the 1980’s, Rapid Application Development (RAD), is a well-established software process model (Kissflow, 2023). It was created as many other project management models are built on manufacturing where a team works with finite resources, whereas in software engineering it is not confined to the same restraints (Kissflow, 2023). It meant that applications could be developed in drastically short times and with high flexibility, compared to other approaches such as the waterfall model.</w:t>
       </w:r>
     </w:p>
     <w:p>
@@ -8406,31 +8236,7 @@
         <w:jc w:val="both"/>
       </w:pPr>
       <w:r>
-        <w:t>RAD builds on high flexibility, where requirements can change, and is highly dependent on constant feedback (</w:t>
-      </w:r>
-      <w:proofErr w:type="spellStart"/>
-      <w:r>
-        <w:t>Kissflow</w:t>
-      </w:r>
-      <w:proofErr w:type="spellEnd"/>
-      <w:r>
-        <w:t>, 2023). It works by prioritizing creating a functional model in the quickest possible way but is therefore also heavily reliant on talented team members (</w:t>
-      </w:r>
-      <w:proofErr w:type="spellStart"/>
-      <w:r>
-        <w:t>Kissflow</w:t>
-      </w:r>
-      <w:proofErr w:type="spellEnd"/>
-      <w:r>
-        <w:t>, 2023). By prototyping and user-testing until a satisfactory model has been made before finalizing the product it means that a team can quickly make changes and test a variety of solutions before committing to the final product (</w:t>
-      </w:r>
-      <w:proofErr w:type="spellStart"/>
-      <w:r>
-        <w:t>OutSystems</w:t>
-      </w:r>
-      <w:proofErr w:type="spellEnd"/>
-      <w:r>
-        <w:t>, 2023).</w:t>
+        <w:t>RAD builds on high flexibility, where requirements can change, and is highly dependent on constant feedback (Kissflow, 2023). It works by prioritizing creating a functional model in the quickest possible way but is therefore also heavily reliant on talented team members (Kissflow, 2023). By prototyping and user-testing until a satisfactory model has been made before finalizing the product it means that a team can quickly make changes and test a variety of solutions before committing to the final product (OutSystems, 2023).</w:t>
       </w:r>
       <w:bookmarkStart w:id="88" w:name="_Toc134715826"/>
     </w:p>
@@ -8674,15 +8480,7 @@
         </w:drawing>
       </w:r>
       <w:r>
-        <w:t>As we are a small team with a short timeframe, the scrum workflow will allow us to make a working framework for the project, and iteratively improve functionality and documentation as time allows. This means we can focus on core functionality for a proof of concept, and iteratively test our solutions and components before committing to specific story points or ideas. The main reason we chose agile over waterfall or lean is that we are working in frameworks which we have not used previously, thus issues are likely to arise throughout the process. Having an iterative approach means we can field test our application throughout and make sound decisions and changes if we reach any blocks (</w:t>
-      </w:r>
-      <w:proofErr w:type="spellStart"/>
-      <w:r>
-        <w:t>Hoory</w:t>
-      </w:r>
-      <w:proofErr w:type="spellEnd"/>
-      <w:r>
-        <w:t>, 2022).</w:t>
+        <w:t>As we are a small team with a short timeframe, the scrum workflow will allow us to make a working framework for the project, and iteratively improve functionality and documentation as time allows. This means we can focus on core functionality for a proof of concept, and iteratively test our solutions and components before committing to specific story points or ideas. The main reason we chose agile over waterfall or lean is that we are working in frameworks which we have not used previously, thus issues are likely to arise throughout the process. Having an iterative approach means we can field test our application throughout and make sound decisions and changes if we reach any blocks (Hoory, 2022).</w:t>
       </w:r>
       <w:r>
         <w:t xml:space="preserve"> </w:t>
@@ -11258,17 +11056,7 @@
         <w:jc w:val="both"/>
       </w:pPr>
       <w:r>
-        <w:t xml:space="preserve">The .NET framework made by Microsoft is a framework used for C# development and extends what the C# language can do. The .NET Framework can be used to develop console apps, GUI apps, ASP apps, windows services, web applications, database applications and more. We will be using the .NET Framework specifically for the WPF framework within the .NET framework to develop our application because we need to create </w:t>
-      </w:r>
-      <w:proofErr w:type="spellStart"/>
-      <w:proofErr w:type="gramStart"/>
-      <w:r>
-        <w:t>a</w:t>
-      </w:r>
-      <w:proofErr w:type="spellEnd"/>
-      <w:proofErr w:type="gramEnd"/>
-      <w:r>
-        <w:t xml:space="preserve"> application with a GUI and this helps enable us to develop a GUI based application effectively within Visual Studio 2019. The .NET Framework also includes the CLR (common language runtime) which is the foundation of the .NET Framework. The CLR is responsible for code execution, memory management, thread management, security and more important code management related features which are maintained which regular security updates and bug fixes with the .NET Framework.</w:t>
+        <w:t>The .NET framework made by Microsoft is a framework used for C# development and extends what the C# language can do. The .NET Framework can be used to develop console apps, GUI apps, ASP apps, windows services, web applications, database applications and more. We will be using the .NET Framework specifically for the WPF framework within the .NET framework to develop our application because we need to create a application with a GUI and this helps enable us to develop a GUI based application effectively within Visual Studio 2019. The .NET Framework also includes the CLR (common language runtime) which is the foundation of the .NET Framework. The CLR is responsible for code execution, memory management, thread management, security and more important code management related features which are maintained which regular security updates and bug fixes with the .NET Framework.</w:t>
       </w:r>
     </w:p>
     <w:p>
@@ -11425,13 +11213,8 @@
         <w:spacing w:before="0" w:beforeAutospacing="0" w:after="0" w:afterAutospacing="0" w:line="480" w:lineRule="auto"/>
         <w:ind w:left="720" w:hanging="720"/>
       </w:pPr>
-      <w:proofErr w:type="spellStart"/>
-      <w:r>
-        <w:t>Adegeo</w:t>
-      </w:r>
-      <w:proofErr w:type="spellEnd"/>
-      <w:r>
-        <w:t xml:space="preserve">. (2023, February 16). </w:t>
+      <w:r>
+        <w:t xml:space="preserve">Adegeo. (2023, February 16). </w:t>
       </w:r>
       <w:r>
         <w:rPr>
@@ -11470,13 +11253,8 @@
         <w:spacing w:before="0" w:beforeAutospacing="0" w:after="0" w:afterAutospacing="0" w:line="480" w:lineRule="auto"/>
         <w:ind w:left="720" w:hanging="720"/>
       </w:pPr>
-      <w:proofErr w:type="spellStart"/>
-      <w:r>
-        <w:t>BillWagner</w:t>
-      </w:r>
-      <w:proofErr w:type="spellEnd"/>
-      <w:r>
-        <w:t xml:space="preserve">. (n.d.). </w:t>
+      <w:r>
+        <w:t xml:space="preserve">BillWagner. (n.d.). </w:t>
       </w:r>
       <w:r>
         <w:rPr>
@@ -11552,13 +11330,8 @@
         <w:spacing w:before="0" w:beforeAutospacing="0" w:after="0" w:afterAutospacing="0" w:line="480" w:lineRule="auto"/>
         <w:ind w:left="720" w:hanging="720"/>
       </w:pPr>
-      <w:proofErr w:type="spellStart"/>
-      <w:r>
-        <w:t>Gewarren</w:t>
-      </w:r>
-      <w:proofErr w:type="spellEnd"/>
-      <w:r>
-        <w:t xml:space="preserve">. (2023, March 30). </w:t>
+      <w:r>
+        <w:t xml:space="preserve">Gewarren. (2023, March 30). </w:t>
       </w:r>
       <w:r>
         <w:rPr>
@@ -11617,21 +11390,8 @@
         <w:spacing w:before="0" w:beforeAutospacing="0" w:after="0" w:afterAutospacing="0" w:line="480" w:lineRule="auto"/>
         <w:ind w:left="720" w:hanging="720"/>
       </w:pPr>
-      <w:proofErr w:type="spellStart"/>
-      <w:r>
-        <w:t>Hoory</w:t>
-      </w:r>
-      <w:proofErr w:type="spellEnd"/>
-      <w:r>
-        <w:t xml:space="preserve">, L. (2022, August 10). Agile Vs. Waterfall: Which Project Management Methodology Is Best </w:t>
-      </w:r>
-      <w:proofErr w:type="gramStart"/>
-      <w:r>
-        <w:t>For</w:t>
-      </w:r>
-      <w:proofErr w:type="gramEnd"/>
-      <w:r>
-        <w:t xml:space="preserve"> You? </w:t>
+      <w:r>
+        <w:t xml:space="preserve">Hoory, L. (2022, August 10). Agile Vs. Waterfall: Which Project Management Methodology Is Best For You? </w:t>
       </w:r>
       <w:r>
         <w:rPr>
@@ -11650,30 +11410,16 @@
         <w:spacing w:before="0" w:beforeAutospacing="0" w:after="0" w:afterAutospacing="0" w:line="480" w:lineRule="auto"/>
         <w:ind w:left="720" w:hanging="720"/>
       </w:pPr>
-      <w:proofErr w:type="gramStart"/>
       <w:r>
         <w:lastRenderedPageBreak/>
-        <w:t>Indeed</w:t>
-      </w:r>
-      <w:proofErr w:type="gramEnd"/>
-      <w:r>
-        <w:t xml:space="preserve"> Editorial Team. (2023). A Complete Guide to the Waterfall Methodology. </w:t>
-      </w:r>
-      <w:proofErr w:type="gramStart"/>
+        <w:t xml:space="preserve">Indeed Editorial Team. (2023). A Complete Guide to the Waterfall Methodology. </w:t>
+      </w:r>
       <w:r>
         <w:rPr>
           <w:i/>
           <w:iCs/>
         </w:rPr>
-        <w:t>Indeed</w:t>
-      </w:r>
-      <w:proofErr w:type="gramEnd"/>
-      <w:r>
-        <w:rPr>
-          <w:i/>
-          <w:iCs/>
-        </w:rPr>
-        <w:t xml:space="preserve"> Career Guide</w:t>
+        <w:t>Indeed Career Guide</w:t>
       </w:r>
       <w:r>
         <w:t>. https://www.indeed.com/career-advice/career-development/waterfall-methodology</w:t>
@@ -11685,13 +11431,8 @@
         <w:spacing w:before="0" w:beforeAutospacing="0" w:after="0" w:afterAutospacing="0" w:line="480" w:lineRule="auto"/>
         <w:ind w:left="720" w:hanging="720"/>
       </w:pPr>
-      <w:proofErr w:type="spellStart"/>
-      <w:r>
-        <w:t>Jumpfactor</w:t>
-      </w:r>
-      <w:proofErr w:type="spellEnd"/>
-      <w:r>
-        <w:t xml:space="preserve">. (2019, October 22). </w:t>
+      <w:r>
+        <w:t xml:space="preserve">Jumpfactor. (2019, October 22). </w:t>
       </w:r>
       <w:r>
         <w:rPr>
@@ -11710,29 +11451,15 @@
         <w:spacing w:before="0" w:beforeAutospacing="0" w:after="0" w:afterAutospacing="0" w:line="480" w:lineRule="auto"/>
         <w:ind w:left="720" w:hanging="720"/>
       </w:pPr>
-      <w:proofErr w:type="spellStart"/>
-      <w:r>
-        <w:t>Kissflow</w:t>
-      </w:r>
-      <w:proofErr w:type="spellEnd"/>
-      <w:r>
-        <w:t xml:space="preserve">, Inc. (2023). Rapid Application Development (RAD) | Definition, Steps &amp; Full Guide. </w:t>
-      </w:r>
-      <w:proofErr w:type="spellStart"/>
+      <w:r>
+        <w:t xml:space="preserve">Kissflow, Inc. (2023). Rapid Application Development (RAD) | Definition, Steps &amp; Full Guide. </w:t>
+      </w:r>
       <w:r>
         <w:rPr>
           <w:i/>
           <w:iCs/>
         </w:rPr>
-        <w:t>Kissflow</w:t>
-      </w:r>
-      <w:proofErr w:type="spellEnd"/>
-      <w:r>
-        <w:rPr>
-          <w:i/>
-          <w:iCs/>
-        </w:rPr>
-        <w:t>, Inc</w:t>
+        <w:t>Kissflow, Inc</w:t>
       </w:r>
       <w:r>
         <w:t>. https://kissflow.com/application-development/rad/rapid-application-development/</w:t>
@@ -11781,13 +11508,8 @@
         <w:spacing w:before="0" w:beforeAutospacing="0" w:after="0" w:afterAutospacing="0" w:line="480" w:lineRule="auto"/>
         <w:ind w:left="720" w:hanging="720"/>
       </w:pPr>
-      <w:proofErr w:type="spellStart"/>
-      <w:r>
-        <w:t>Loshin</w:t>
-      </w:r>
-      <w:proofErr w:type="spellEnd"/>
-      <w:r>
-        <w:t xml:space="preserve">, P. (2022). help desk. </w:t>
+      <w:r>
+        <w:t xml:space="preserve">Loshin, P. (2022). help desk. </w:t>
       </w:r>
       <w:r>
         <w:rPr>
@@ -11806,13 +11528,8 @@
         <w:spacing w:before="0" w:beforeAutospacing="0" w:after="0" w:afterAutospacing="0" w:line="480" w:lineRule="auto"/>
         <w:ind w:left="720" w:hanging="720"/>
       </w:pPr>
-      <w:proofErr w:type="spellStart"/>
-      <w:r>
-        <w:t>Lutkevich</w:t>
-      </w:r>
-      <w:proofErr w:type="spellEnd"/>
-      <w:r>
-        <w:t xml:space="preserve">, B., &amp; Silverthorne, V. (2021). Lean software development. </w:t>
+      <w:r>
+        <w:t xml:space="preserve">Lutkevich, B., &amp; Silverthorne, V. (2021). Lean software development. </w:t>
       </w:r>
       <w:r>
         <w:rPr>
@@ -11836,23 +11553,7 @@
           <w:i/>
           <w:iCs/>
         </w:rPr>
-        <w:t xml:space="preserve">Manage Your Team’s Projects </w:t>
-      </w:r>
-      <w:proofErr w:type="gramStart"/>
-      <w:r>
-        <w:rPr>
-          <w:i/>
-          <w:iCs/>
-        </w:rPr>
-        <w:t>From</w:t>
-      </w:r>
-      <w:proofErr w:type="gramEnd"/>
-      <w:r>
-        <w:rPr>
-          <w:i/>
-          <w:iCs/>
-        </w:rPr>
-        <w:t xml:space="preserve"> Anywhere | Trello</w:t>
+        <w:t>Manage Your Team’s Projects From Anywhere | Trello</w:t>
       </w:r>
       <w:r>
         <w:t>. (n.d.). [Software]. https://trello.com/</w:t>
@@ -11895,15 +11596,7 @@
         <w:t>praxisframework.org</w:t>
       </w:r>
       <w:r>
-        <w:t xml:space="preserve">. Winston W. </w:t>
-      </w:r>
-      <w:proofErr w:type="spellStart"/>
-      <w:r>
-        <w:t>Rovce</w:t>
-      </w:r>
-      <w:proofErr w:type="spellEnd"/>
-      <w:r>
-        <w:t>. Retrieved May 16, 2023, from https://www.praxisframework.org/files/royce1970.pdf</w:t>
+        <w:t>. Winston W. Rovce. Retrieved May 16, 2023, from https://www.praxisframework.org/files/royce1970.pdf</w:t>
       </w:r>
     </w:p>
     <w:p>
@@ -11929,14 +11622,9 @@
         <w:spacing w:before="0" w:beforeAutospacing="0" w:after="0" w:afterAutospacing="0" w:line="480" w:lineRule="auto"/>
         <w:ind w:left="720" w:hanging="720"/>
       </w:pPr>
-      <w:proofErr w:type="spellStart"/>
       <w:r>
         <w:lastRenderedPageBreak/>
-        <w:t>OutSystems</w:t>
-      </w:r>
-      <w:proofErr w:type="spellEnd"/>
-      <w:r>
-        <w:t xml:space="preserve">. (n.d.). </w:t>
+        <w:t xml:space="preserve">OutSystems. (n.d.). </w:t>
       </w:r>
       <w:r>
         <w:rPr>
@@ -11955,13 +11643,8 @@
         <w:spacing w:before="0" w:beforeAutospacing="0" w:after="0" w:afterAutospacing="0" w:line="480" w:lineRule="auto"/>
         <w:ind w:left="720" w:hanging="720"/>
       </w:pPr>
-      <w:proofErr w:type="spellStart"/>
-      <w:r>
-        <w:t>Pmadmin</w:t>
-      </w:r>
-      <w:proofErr w:type="spellEnd"/>
-      <w:r>
-        <w:t xml:space="preserve">. (2023, February 15). </w:t>
+      <w:r>
+        <w:t xml:space="preserve">Pmadmin. (2023, February 15). </w:t>
       </w:r>
       <w:r>
         <w:rPr>
@@ -11997,13 +11680,8 @@
         <w:spacing w:before="0" w:beforeAutospacing="0" w:after="0" w:afterAutospacing="0" w:line="480" w:lineRule="auto"/>
         <w:ind w:left="720" w:hanging="720"/>
       </w:pPr>
-      <w:proofErr w:type="spellStart"/>
-      <w:r>
-        <w:t>Rehkopf</w:t>
-      </w:r>
-      <w:proofErr w:type="spellEnd"/>
-      <w:r>
-        <w:t xml:space="preserve">, B. M. (n.d.). </w:t>
+      <w:r>
+        <w:t xml:space="preserve">Rehkopf, B. M. (n.d.). </w:t>
       </w:r>
       <w:r>
         <w:rPr>
@@ -12022,13 +11700,8 @@
         <w:spacing w:before="0" w:beforeAutospacing="0" w:after="0" w:afterAutospacing="0" w:line="480" w:lineRule="auto"/>
         <w:ind w:left="720" w:hanging="720"/>
       </w:pPr>
-      <w:proofErr w:type="spellStart"/>
-      <w:r>
-        <w:t>Sacolick</w:t>
-      </w:r>
-      <w:proofErr w:type="spellEnd"/>
-      <w:r>
-        <w:t xml:space="preserve">, I. (n.d.). </w:t>
+      <w:r>
+        <w:t xml:space="preserve">Sacolick, I. (n.d.). </w:t>
       </w:r>
       <w:r>
         <w:rPr>
@@ -12047,13 +11720,8 @@
         <w:spacing w:before="0" w:beforeAutospacing="0" w:after="0" w:afterAutospacing="0" w:line="480" w:lineRule="auto"/>
         <w:ind w:left="720" w:hanging="720"/>
       </w:pPr>
-      <w:proofErr w:type="spellStart"/>
-      <w:r>
-        <w:t>Sacolick</w:t>
-      </w:r>
-      <w:proofErr w:type="spellEnd"/>
-      <w:r>
-        <w:t xml:space="preserve">, I. (2022a, April 6). </w:t>
+      <w:r>
+        <w:t xml:space="preserve">Sacolick, I. (2022a, April 6). </w:t>
       </w:r>
       <w:r>
         <w:rPr>
@@ -12072,13 +11740,8 @@
         <w:spacing w:before="0" w:beforeAutospacing="0" w:after="0" w:afterAutospacing="0" w:line="480" w:lineRule="auto"/>
         <w:ind w:left="720" w:hanging="720"/>
       </w:pPr>
-      <w:proofErr w:type="spellStart"/>
-      <w:r>
-        <w:t>Sacolick</w:t>
-      </w:r>
-      <w:proofErr w:type="spellEnd"/>
-      <w:r>
-        <w:t xml:space="preserve">, I. (2022b, April 8). </w:t>
+      <w:r>
+        <w:t xml:space="preserve">Sacolick, I. (2022b, April 8). </w:t>
       </w:r>
       <w:r>
         <w:rPr>
@@ -12097,21 +11760,8 @@
         <w:spacing w:before="0" w:beforeAutospacing="0" w:after="0" w:afterAutospacing="0" w:line="480" w:lineRule="auto"/>
         <w:ind w:left="720" w:hanging="720"/>
       </w:pPr>
-      <w:proofErr w:type="spellStart"/>
-      <w:r>
-        <w:t>Simplilearn</w:t>
-      </w:r>
-      <w:proofErr w:type="spellEnd"/>
-      <w:r>
-        <w:t xml:space="preserve">. (2023). What Are Story Points in Agile </w:t>
-      </w:r>
-      <w:proofErr w:type="gramStart"/>
-      <w:r>
-        <w:t>And</w:t>
-      </w:r>
-      <w:proofErr w:type="gramEnd"/>
-      <w:r>
-        <w:t xml:space="preserve"> How to Estimate Them. </w:t>
+      <w:r>
+        <w:t xml:space="preserve">Simplilearn. (2023). What Are Story Points in Agile And How to Estimate Them. </w:t>
       </w:r>
       <w:r>
         <w:rPr>
@@ -12308,16 +11958,10 @@
   <w:p>
     <w:pPr>
       <w:pStyle w:val="Header"/>
-      <w:ind w:left="-115"/>
     </w:pPr>
     <w:r>
-      <w:t>Design Proposal</w:t>
+      <w:t>Implementation</w:t>
     </w:r>
-  </w:p>
-  <w:p>
-    <w:pPr>
-      <w:pStyle w:val="Header"/>
-    </w:pPr>
   </w:p>
 </w:hdr>
 </file>

</xml_diff>